<commit_message>
Requirements spec added Requirements spec formatting modified Use Case modified + Visiofied
</commit_message>
<xml_diff>
--- a/Partner Group's Documentation - Modified/Theme.docx
+++ b/Partner Group's Documentation - Modified/Theme.docx
@@ -264,8 +264,6 @@
             <w:r>
               <w:t>Modified navigation</w:t>
             </w:r>
-            <w:bookmarkStart w:id="0" w:name="_GoBack"/>
-            <w:bookmarkEnd w:id="0"/>
           </w:p>
         </w:tc>
         <w:tc>
@@ -2956,9 +2954,11 @@
       <w:pPr>
         <w:ind w:left="360"/>
       </w:pPr>
+      <w:proofErr w:type="gramStart"/>
       <w:r>
         <w:t>e.g.</w:t>
       </w:r>
+      <w:proofErr w:type="gramEnd"/>
     </w:p>
     <w:p>
       <w:r>
@@ -3076,7 +3076,22 @@
         </w:numPr>
       </w:pPr>
       <w:r>
-        <w:t>The layout will centred the login page and left aligned for all other pages.</w:t>
+        <w:t xml:space="preserve">The controls of the login form will be centred to the frame </w:t>
+      </w:r>
+    </w:p>
+    <w:p>
+      <w:pPr>
+        <w:pStyle w:val="ListParagraph"/>
+        <w:numPr>
+          <w:ilvl w:val="0"/>
+          <w:numId w:val="3"/>
+        </w:numPr>
+      </w:pPr>
+      <w:r>
+        <w:t xml:space="preserve">All other pages shall be </w:t>
+      </w:r>
+      <w:r>
+        <w:t>left aligned for all other pages.</w:t>
       </w:r>
     </w:p>
     <w:p>
@@ -3201,7 +3216,6 @@
         <w:pStyle w:val="Heading1"/>
       </w:pPr>
       <w:r>
-        <w:lastRenderedPageBreak/>
         <w:t>What the system does</w:t>
       </w:r>
     </w:p>
@@ -3287,8 +3301,13 @@
           <w:numId w:val="2"/>
         </w:numPr>
       </w:pPr>
+      <w:proofErr w:type="gramStart"/>
       <w:r>
-        <w:t>The add a new record option will add a record of customer, supplier, staff or stock.</w:t>
+        <w:t>The add</w:t>
+      </w:r>
+      <w:proofErr w:type="gramEnd"/>
+      <w:r>
+        <w:t xml:space="preserve"> a new record option will add a record of customer, supplier, staff or stock.</w:t>
       </w:r>
     </w:p>
     <w:p>
@@ -3316,7 +3335,7 @@
           <v:shape id="_x0000_i1025" type="#_x0000_t75" style="width:450.75pt;height:303.75pt" o:ole="">
             <v:imagedata r:id="rId8" o:title=""/>
           </v:shape>
-          <o:OLEObject Type="Embed" ProgID="Visio.Drawing.11" ShapeID="_x0000_i1025" DrawAspect="Content" ObjectID="_1392841310" r:id="rId9"/>
+          <o:OLEObject Type="Embed" ProgID="Visio.Drawing.11" ShapeID="_x0000_i1025" DrawAspect="Content" ObjectID="_1392849296" r:id="rId9"/>
         </w:object>
       </w:r>
     </w:p>
@@ -3399,58 +3418,15 @@
         </w:rPr>
       </w:pPr>
       <w:r>
-        <w:rPr>
-          <w:noProof/>
-        </w:rPr>
-        <w:drawing>
-          <wp:inline distT="0" distB="0" distL="0" distR="0">
-            <wp:extent cx="5008245" cy="4965700"/>
-            <wp:effectExtent l="0" t="0" r="1905" b="6350"/>
-            <wp:docPr id="1" name="Picture 1"/>
-            <wp:cNvGraphicFramePr>
-              <a:graphicFrameLocks xmlns:a="http://schemas.openxmlformats.org/drawingml/2006/main" noChangeAspect="1"/>
-            </wp:cNvGraphicFramePr>
-            <a:graphic xmlns:a="http://schemas.openxmlformats.org/drawingml/2006/main">
-              <a:graphicData uri="http://schemas.openxmlformats.org/drawingml/2006/picture">
-                <pic:pic xmlns:pic="http://schemas.openxmlformats.org/drawingml/2006/picture">
-                  <pic:nvPicPr>
-                    <pic:cNvPr id="0" name="Picture 1"/>
-                    <pic:cNvPicPr>
-                      <a:picLocks noChangeAspect="1" noChangeArrowheads="1"/>
-                    </pic:cNvPicPr>
-                  </pic:nvPicPr>
-                  <pic:blipFill>
-                    <a:blip r:embed="rId10">
-                      <a:extLst>
-                        <a:ext uri="{28A0092B-C50C-407E-A947-70E740481C1C}">
-                          <a14:useLocalDpi xmlns:a14="http://schemas.microsoft.com/office/drawing/2010/main" val="0"/>
-                        </a:ext>
-                      </a:extLst>
-                    </a:blip>
-                    <a:srcRect/>
-                    <a:stretch>
-                      <a:fillRect/>
-                    </a:stretch>
-                  </pic:blipFill>
-                  <pic:spPr bwMode="auto">
-                    <a:xfrm>
-                      <a:off x="0" y="0"/>
-                      <a:ext cx="5008245" cy="4965700"/>
-                    </a:xfrm>
-                    <a:prstGeom prst="rect">
-                      <a:avLst/>
-                    </a:prstGeom>
-                    <a:noFill/>
-                    <a:ln>
-                      <a:noFill/>
-                    </a:ln>
-                  </pic:spPr>
-                </pic:pic>
-              </a:graphicData>
-            </a:graphic>
-          </wp:inline>
-        </w:drawing>
+        <w:object w:dxaOrig="10428" w:dyaOrig="6826">
+          <v:shape id="_x0000_i1026" type="#_x0000_t75" style="width:450.75pt;height:295.5pt" o:ole="">
+            <v:imagedata r:id="rId10" o:title=""/>
+          </v:shape>
+          <o:OLEObject Type="Embed" ProgID="Visio.Drawing.11" ShapeID="_x0000_i1026" DrawAspect="Content" ObjectID="_1392849297" r:id="rId11"/>
+        </w:object>
       </w:r>
+      <w:bookmarkStart w:id="0" w:name="_GoBack"/>
+      <w:bookmarkEnd w:id="0"/>
     </w:p>
     <w:p>
       <w:pPr>
@@ -3876,7 +3852,7 @@
                     </pic:cNvPicPr>
                   </pic:nvPicPr>
                   <pic:blipFill>
-                    <a:blip r:embed="rId11" cstate="print"/>
+                    <a:blip r:embed="rId12" cstate="print"/>
                     <a:srcRect l="2825" t="11243" r="23961" b="21598"/>
                     <a:stretch>
                       <a:fillRect/>
@@ -6435,7 +6411,7 @@
 </file>
 
 <file path=customXml/itemProps1.xml><?xml version="1.0" encoding="utf-8"?>
-<ds:datastoreItem xmlns:ds="http://schemas.openxmlformats.org/officeDocument/2006/customXml" ds:itemID="{A2225A6B-FD73-4169-81F6-22583CCC6417}">
+<ds:datastoreItem xmlns:ds="http://schemas.openxmlformats.org/officeDocument/2006/customXml" ds:itemID="{F256E870-D822-4BC6-A2D5-F0AD4FD4B1C3}">
   <ds:schemaRefs>
     <ds:schemaRef ds:uri="http://schemas.openxmlformats.org/officeDocument/2006/bibliography"/>
   </ds:schemaRefs>

</xml_diff>

<commit_message>
Finalised revision historis and versioning - Printed version
Signed-off-by: Mark Robinson <invertedllama@gmail.com>
</commit_message>
<xml_diff>
--- a/Partner Group's Documentation - Modified/Theme.docx
+++ b/Partner Group's Documentation - Modified/Theme.docx
@@ -305,66 +305,74 @@
             <w:pPr>
               <w:rPr>
                 <w:b w:val="0"/>
+              </w:rPr>
+            </w:pPr>
+            <w:r>
+              <w:rPr>
+                <w:b w:val="0"/>
+              </w:rPr>
+              <w:t>09/03/2012</w:t>
+            </w:r>
+          </w:p>
+        </w:tc>
+        <w:tc>
+          <w:tcPr>
+            <w:tcW w:w="997" w:type="dxa"/>
+            <w:tcBorders>
+              <w:top w:val="single" w:sz="8" w:space="0" w:color="000000" w:themeColor="text1"/>
+              <w:left w:val="single" w:sz="8" w:space="0" w:color="000000" w:themeColor="text1"/>
+              <w:bottom w:val="single" w:sz="8" w:space="0" w:color="000000" w:themeColor="text1"/>
+              <w:right w:val="single" w:sz="8" w:space="0" w:color="000000" w:themeColor="text1"/>
+            </w:tcBorders>
+          </w:tcPr>
+          <w:p>
+            <w:pPr>
+              <w:cnfStyle w:val="000000100000" w:firstRow="0" w:lastRow="0" w:firstColumn="0" w:lastColumn="0" w:oddVBand="0" w:evenVBand="0" w:oddHBand="1" w:evenHBand="0" w:firstRowFirstColumn="0" w:firstRowLastColumn="0" w:lastRowFirstColumn="0" w:lastRowLastColumn="0"/>
+            </w:pPr>
+            <w:r>
+              <w:t>V1.03</w:t>
+            </w:r>
+          </w:p>
+        </w:tc>
+        <w:tc>
+          <w:tcPr>
+            <w:tcW w:w="4912" w:type="dxa"/>
+            <w:tcBorders>
+              <w:top w:val="single" w:sz="8" w:space="0" w:color="000000" w:themeColor="text1"/>
+              <w:left w:val="single" w:sz="8" w:space="0" w:color="000000" w:themeColor="text1"/>
+              <w:bottom w:val="single" w:sz="8" w:space="0" w:color="000000" w:themeColor="text1"/>
+              <w:right w:val="single" w:sz="8" w:space="0" w:color="000000" w:themeColor="text1"/>
+            </w:tcBorders>
+          </w:tcPr>
+          <w:p>
+            <w:pPr>
+              <w:cnfStyle w:val="000000100000" w:firstRow="0" w:lastRow="0" w:firstColumn="0" w:lastColumn="0" w:oddVBand="0" w:evenVBand="0" w:oddHBand="1" w:evenHBand="0" w:firstRowFirstColumn="0" w:firstRowLastColumn="0" w:lastRowFirstColumn="0" w:lastRowLastColumn="0"/>
+            </w:pPr>
+            <w:r>
+              <w:t>Modified use case diagram to improve legibility</w:t>
+            </w:r>
+          </w:p>
+        </w:tc>
+        <w:tc>
+          <w:tcPr>
+            <w:tcW w:w="1894" w:type="dxa"/>
+            <w:tcBorders>
+              <w:top w:val="single" w:sz="8" w:space="0" w:color="000000" w:themeColor="text1"/>
+              <w:left w:val="single" w:sz="8" w:space="0" w:color="000000" w:themeColor="text1"/>
+              <w:bottom w:val="single" w:sz="8" w:space="0" w:color="000000" w:themeColor="text1"/>
+              <w:right w:val="single" w:sz="8" w:space="0" w:color="000000" w:themeColor="text1"/>
+            </w:tcBorders>
+          </w:tcPr>
+          <w:p>
+            <w:pPr>
+              <w:cnfStyle w:val="000000100000" w:firstRow="0" w:lastRow="0" w:firstColumn="0" w:lastColumn="0" w:oddVBand="0" w:evenVBand="0" w:oddHBand="1" w:evenHBand="0" w:firstRowFirstColumn="0" w:firstRowLastColumn="0" w:lastRowFirstColumn="0" w:lastRowLastColumn="0"/>
+              <w:rPr>
                 <w:u w:val="single"/>
               </w:rPr>
             </w:pPr>
-          </w:p>
-        </w:tc>
-        <w:tc>
-          <w:tcPr>
-            <w:tcW w:w="997" w:type="dxa"/>
-            <w:tcBorders>
-              <w:top w:val="single" w:sz="8" w:space="0" w:color="000000" w:themeColor="text1"/>
-              <w:left w:val="single" w:sz="8" w:space="0" w:color="000000" w:themeColor="text1"/>
-              <w:bottom w:val="single" w:sz="8" w:space="0" w:color="000000" w:themeColor="text1"/>
-              <w:right w:val="single" w:sz="8" w:space="0" w:color="000000" w:themeColor="text1"/>
-            </w:tcBorders>
-          </w:tcPr>
-          <w:p>
-            <w:pPr>
-              <w:cnfStyle w:val="000000100000" w:firstRow="0" w:lastRow="0" w:firstColumn="0" w:lastColumn="0" w:oddVBand="0" w:evenVBand="0" w:oddHBand="1" w:evenHBand="0" w:firstRowFirstColumn="0" w:firstRowLastColumn="0" w:lastRowFirstColumn="0" w:lastRowLastColumn="0"/>
-              <w:rPr>
-                <w:u w:val="single"/>
-              </w:rPr>
-            </w:pPr>
-          </w:p>
-        </w:tc>
-        <w:tc>
-          <w:tcPr>
-            <w:tcW w:w="4912" w:type="dxa"/>
-            <w:tcBorders>
-              <w:top w:val="single" w:sz="8" w:space="0" w:color="000000" w:themeColor="text1"/>
-              <w:left w:val="single" w:sz="8" w:space="0" w:color="000000" w:themeColor="text1"/>
-              <w:bottom w:val="single" w:sz="8" w:space="0" w:color="000000" w:themeColor="text1"/>
-              <w:right w:val="single" w:sz="8" w:space="0" w:color="000000" w:themeColor="text1"/>
-            </w:tcBorders>
-          </w:tcPr>
-          <w:p>
-            <w:pPr>
-              <w:cnfStyle w:val="000000100000" w:firstRow="0" w:lastRow="0" w:firstColumn="0" w:lastColumn="0" w:oddVBand="0" w:evenVBand="0" w:oddHBand="1" w:evenHBand="0" w:firstRowFirstColumn="0" w:firstRowLastColumn="0" w:lastRowFirstColumn="0" w:lastRowLastColumn="0"/>
-              <w:rPr>
-                <w:u w:val="single"/>
-              </w:rPr>
-            </w:pPr>
-          </w:p>
-        </w:tc>
-        <w:tc>
-          <w:tcPr>
-            <w:tcW w:w="1894" w:type="dxa"/>
-            <w:tcBorders>
-              <w:top w:val="single" w:sz="8" w:space="0" w:color="000000" w:themeColor="text1"/>
-              <w:left w:val="single" w:sz="8" w:space="0" w:color="000000" w:themeColor="text1"/>
-              <w:bottom w:val="single" w:sz="8" w:space="0" w:color="000000" w:themeColor="text1"/>
-              <w:right w:val="single" w:sz="8" w:space="0" w:color="000000" w:themeColor="text1"/>
-            </w:tcBorders>
-          </w:tcPr>
-          <w:p>
-            <w:pPr>
-              <w:cnfStyle w:val="000000100000" w:firstRow="0" w:lastRow="0" w:firstColumn="0" w:lastColumn="0" w:oddVBand="0" w:evenVBand="0" w:oddHBand="1" w:evenHBand="0" w:firstRowFirstColumn="0" w:firstRowLastColumn="0" w:lastRowFirstColumn="0" w:lastRowLastColumn="0"/>
-              <w:rPr>
-                <w:u w:val="single"/>
-              </w:rPr>
-            </w:pPr>
+            <w:r>
+              <w:t>Mark Robinson</w:t>
+            </w:r>
           </w:p>
         </w:tc>
       </w:tr>
@@ -384,66 +392,83 @@
             <w:pPr>
               <w:rPr>
                 <w:b w:val="0"/>
+              </w:rPr>
+            </w:pPr>
+            <w:r>
+              <w:rPr>
+                <w:b w:val="0"/>
+              </w:rPr>
+              <w:t>1</w:t>
+            </w:r>
+            <w:r>
+              <w:rPr>
+                <w:b w:val="0"/>
+              </w:rPr>
+              <w:t>9/03/2012</w:t>
+            </w:r>
+          </w:p>
+        </w:tc>
+        <w:tc>
+          <w:tcPr>
+            <w:tcW w:w="997" w:type="dxa"/>
+            <w:tcBorders>
+              <w:top w:val="single" w:sz="8" w:space="0" w:color="000000" w:themeColor="text1"/>
+              <w:left w:val="single" w:sz="8" w:space="0" w:color="000000" w:themeColor="text1"/>
+              <w:bottom w:val="single" w:sz="8" w:space="0" w:color="000000" w:themeColor="text1"/>
+              <w:right w:val="single" w:sz="8" w:space="0" w:color="000000" w:themeColor="text1"/>
+            </w:tcBorders>
+          </w:tcPr>
+          <w:p>
+            <w:pPr>
+              <w:cnfStyle w:val="000000000000" w:firstRow="0" w:lastRow="0" w:firstColumn="0" w:lastColumn="0" w:oddVBand="0" w:evenVBand="0" w:oddHBand="0" w:evenHBand="0" w:firstRowFirstColumn="0" w:firstRowLastColumn="0" w:lastRowFirstColumn="0" w:lastRowLastColumn="0"/>
+            </w:pPr>
+            <w:r>
+              <w:t>V1.0</w:t>
+            </w:r>
+            <w:r>
+              <w:t>4</w:t>
+            </w:r>
+          </w:p>
+        </w:tc>
+        <w:tc>
+          <w:tcPr>
+            <w:tcW w:w="4912" w:type="dxa"/>
+            <w:tcBorders>
+              <w:top w:val="single" w:sz="8" w:space="0" w:color="000000" w:themeColor="text1"/>
+              <w:left w:val="single" w:sz="8" w:space="0" w:color="000000" w:themeColor="text1"/>
+              <w:bottom w:val="single" w:sz="8" w:space="0" w:color="000000" w:themeColor="text1"/>
+              <w:right w:val="single" w:sz="8" w:space="0" w:color="000000" w:themeColor="text1"/>
+            </w:tcBorders>
+          </w:tcPr>
+          <w:p>
+            <w:pPr>
+              <w:cnfStyle w:val="000000000000" w:firstRow="0" w:lastRow="0" w:firstColumn="0" w:lastColumn="0" w:oddVBand="0" w:evenVBand="0" w:oddHBand="0" w:evenHBand="0" w:firstRowFirstColumn="0" w:firstRowLastColumn="0" w:lastRowFirstColumn="0" w:lastRowLastColumn="0"/>
+            </w:pPr>
+            <w:r>
+              <w:t>Title page added, revision history finalised</w:t>
+            </w:r>
+          </w:p>
+        </w:tc>
+        <w:tc>
+          <w:tcPr>
+            <w:tcW w:w="1894" w:type="dxa"/>
+            <w:tcBorders>
+              <w:top w:val="single" w:sz="8" w:space="0" w:color="000000" w:themeColor="text1"/>
+              <w:left w:val="single" w:sz="8" w:space="0" w:color="000000" w:themeColor="text1"/>
+              <w:bottom w:val="single" w:sz="8" w:space="0" w:color="000000" w:themeColor="text1"/>
+              <w:right w:val="single" w:sz="8" w:space="0" w:color="000000" w:themeColor="text1"/>
+            </w:tcBorders>
+          </w:tcPr>
+          <w:p>
+            <w:pPr>
+              <w:cnfStyle w:val="000000000000" w:firstRow="0" w:lastRow="0" w:firstColumn="0" w:lastColumn="0" w:oddVBand="0" w:evenVBand="0" w:oddHBand="0" w:evenHBand="0" w:firstRowFirstColumn="0" w:firstRowLastColumn="0" w:lastRowFirstColumn="0" w:lastRowLastColumn="0"/>
+              <w:rPr>
                 <w:u w:val="single"/>
               </w:rPr>
             </w:pPr>
-          </w:p>
-        </w:tc>
-        <w:tc>
-          <w:tcPr>
-            <w:tcW w:w="997" w:type="dxa"/>
-            <w:tcBorders>
-              <w:top w:val="single" w:sz="8" w:space="0" w:color="000000" w:themeColor="text1"/>
-              <w:left w:val="single" w:sz="8" w:space="0" w:color="000000" w:themeColor="text1"/>
-              <w:bottom w:val="single" w:sz="8" w:space="0" w:color="000000" w:themeColor="text1"/>
-              <w:right w:val="single" w:sz="8" w:space="0" w:color="000000" w:themeColor="text1"/>
-            </w:tcBorders>
-          </w:tcPr>
-          <w:p>
-            <w:pPr>
-              <w:cnfStyle w:val="000000000000" w:firstRow="0" w:lastRow="0" w:firstColumn="0" w:lastColumn="0" w:oddVBand="0" w:evenVBand="0" w:oddHBand="0" w:evenHBand="0" w:firstRowFirstColumn="0" w:firstRowLastColumn="0" w:lastRowFirstColumn="0" w:lastRowLastColumn="0"/>
-              <w:rPr>
-                <w:u w:val="single"/>
-              </w:rPr>
-            </w:pPr>
-          </w:p>
-        </w:tc>
-        <w:tc>
-          <w:tcPr>
-            <w:tcW w:w="4912" w:type="dxa"/>
-            <w:tcBorders>
-              <w:top w:val="single" w:sz="8" w:space="0" w:color="000000" w:themeColor="text1"/>
-              <w:left w:val="single" w:sz="8" w:space="0" w:color="000000" w:themeColor="text1"/>
-              <w:bottom w:val="single" w:sz="8" w:space="0" w:color="000000" w:themeColor="text1"/>
-              <w:right w:val="single" w:sz="8" w:space="0" w:color="000000" w:themeColor="text1"/>
-            </w:tcBorders>
-          </w:tcPr>
-          <w:p>
-            <w:pPr>
-              <w:cnfStyle w:val="000000000000" w:firstRow="0" w:lastRow="0" w:firstColumn="0" w:lastColumn="0" w:oddVBand="0" w:evenVBand="0" w:oddHBand="0" w:evenHBand="0" w:firstRowFirstColumn="0" w:firstRowLastColumn="0" w:lastRowFirstColumn="0" w:lastRowLastColumn="0"/>
-              <w:rPr>
-                <w:u w:val="single"/>
-              </w:rPr>
-            </w:pPr>
-          </w:p>
-        </w:tc>
-        <w:tc>
-          <w:tcPr>
-            <w:tcW w:w="1894" w:type="dxa"/>
-            <w:tcBorders>
-              <w:top w:val="single" w:sz="8" w:space="0" w:color="000000" w:themeColor="text1"/>
-              <w:left w:val="single" w:sz="8" w:space="0" w:color="000000" w:themeColor="text1"/>
-              <w:bottom w:val="single" w:sz="8" w:space="0" w:color="000000" w:themeColor="text1"/>
-              <w:right w:val="single" w:sz="8" w:space="0" w:color="000000" w:themeColor="text1"/>
-            </w:tcBorders>
-          </w:tcPr>
-          <w:p>
-            <w:pPr>
-              <w:cnfStyle w:val="000000000000" w:firstRow="0" w:lastRow="0" w:firstColumn="0" w:lastColumn="0" w:oddVBand="0" w:evenVBand="0" w:oddHBand="0" w:evenHBand="0" w:firstRowFirstColumn="0" w:firstRowLastColumn="0" w:lastRowFirstColumn="0" w:lastRowLastColumn="0"/>
-              <w:rPr>
-                <w:u w:val="single"/>
-              </w:rPr>
-            </w:pPr>
+            <w:r>
+              <w:t>Mark Robinson</w:t>
+            </w:r>
           </w:p>
         </w:tc>
       </w:tr>
@@ -2922,9 +2947,258 @@
         <w:pStyle w:val="Title"/>
         <w:jc w:val="center"/>
       </w:pPr>
+    </w:p>
+    <w:p>
+      <w:pPr>
+        <w:jc w:val="center"/>
+        <w:rPr>
+          <w:rFonts w:cstheme="minorHAnsi"/>
+          <w:smallCaps/>
+          <w:sz w:val="48"/>
+          <w:szCs w:val="48"/>
+        </w:rPr>
+      </w:pPr>
+      <w:r>
+        <w:rPr>
+          <w:smallCaps/>
+          <w:noProof/>
+          <w:color w:val="FFFFFF" w:themeColor="background1"/>
+          <w:sz w:val="48"/>
+          <w:szCs w:val="48"/>
+        </w:rPr>
+        <w:lastRenderedPageBreak/>
+        <w:drawing>
+          <wp:inline distT="0" distB="0" distL="0" distR="0" wp14:anchorId="192CFAF5" wp14:editId="6DA44CF6">
+            <wp:extent cx="5276850" cy="5276850"/>
+            <wp:effectExtent l="0" t="0" r="0" b="0"/>
+            <wp:docPr id="10" name="Picture 10"/>
+            <wp:cNvGraphicFramePr>
+              <a:graphicFrameLocks xmlns:a="http://schemas.openxmlformats.org/drawingml/2006/main" noChangeAspect="1"/>
+            </wp:cNvGraphicFramePr>
+            <a:graphic xmlns:a="http://schemas.openxmlformats.org/drawingml/2006/main">
+              <a:graphicData uri="http://schemas.openxmlformats.org/drawingml/2006/picture">
+                <pic:pic xmlns:pic="http://schemas.openxmlformats.org/drawingml/2006/picture">
+                  <pic:nvPicPr>
+                    <pic:cNvPr id="0" name="Picture 8"/>
+                    <pic:cNvPicPr>
+                      <a:picLocks noChangeAspect="1" noChangeArrowheads="1"/>
+                    </pic:cNvPicPr>
+                  </pic:nvPicPr>
+                  <pic:blipFill>
+                    <a:blip r:embed="rId7">
+                      <a:extLst>
+                        <a:ext uri="{28A0092B-C50C-407E-A947-70E740481C1C}">
+                          <a14:useLocalDpi xmlns:a14="http://schemas.microsoft.com/office/drawing/2010/main" val="0"/>
+                        </a:ext>
+                      </a:extLst>
+                    </a:blip>
+                    <a:srcRect/>
+                    <a:stretch>
+                      <a:fillRect/>
+                    </a:stretch>
+                  </pic:blipFill>
+                  <pic:spPr bwMode="auto">
+                    <a:xfrm>
+                      <a:off x="0" y="0"/>
+                      <a:ext cx="5276850" cy="5276850"/>
+                    </a:xfrm>
+                    <a:prstGeom prst="rect">
+                      <a:avLst/>
+                    </a:prstGeom>
+                    <a:noFill/>
+                    <a:ln>
+                      <a:noFill/>
+                    </a:ln>
+                  </pic:spPr>
+                </pic:pic>
+              </a:graphicData>
+            </a:graphic>
+          </wp:inline>
+        </w:drawing>
+      </w:r>
+    </w:p>
+    <w:p>
+      <w:pPr>
+        <w:jc w:val="right"/>
+        <w:rPr>
+          <w:sz w:val="40"/>
+          <w:szCs w:val="40"/>
+        </w:rPr>
+      </w:pPr>
+      <w:r>
+        <w:rPr>
+          <w:sz w:val="40"/>
+          <w:szCs w:val="40"/>
+        </w:rPr>
+        <w:t xml:space="preserve">K.A.E </w:t>
+      </w:r>
+      <w:r>
+        <w:rPr>
+          <w:rFonts w:cstheme="majorHAnsi"/>
+          <w:sz w:val="40"/>
+          <w:szCs w:val="40"/>
+        </w:rPr>
+        <w:t>Experience Centre Management System</w:t>
+      </w:r>
+    </w:p>
+    <w:p>
+      <w:pPr>
+        <w:jc w:val="right"/>
+        <w:rPr>
+          <w:rFonts w:cstheme="minorHAnsi"/>
+          <w:smallCaps/>
+          <w:sz w:val="40"/>
+          <w:szCs w:val="40"/>
+        </w:rPr>
+      </w:pPr>
+      <w:r>
+        <w:rPr>
+          <w:rFonts w:cstheme="minorHAnsi"/>
+          <w:smallCaps/>
+          <w:sz w:val="40"/>
+          <w:szCs w:val="40"/>
+        </w:rPr>
+        <w:t>P</w:t>
+      </w:r>
+      <w:r>
+        <w:rPr>
+          <w:sz w:val="40"/>
+          <w:szCs w:val="40"/>
+        </w:rPr>
+        <w:t>hase</w:t>
+      </w:r>
+      <w:r>
+        <w:rPr>
+          <w:rFonts w:cstheme="minorHAnsi"/>
+          <w:smallCaps/>
+          <w:sz w:val="40"/>
+          <w:szCs w:val="40"/>
+        </w:rPr>
+        <w:t xml:space="preserve"> </w:t>
+      </w:r>
+      <w:r>
+        <w:rPr>
+          <w:rFonts w:cstheme="minorHAnsi"/>
+          <w:smallCaps/>
+          <w:sz w:val="40"/>
+          <w:szCs w:val="40"/>
+        </w:rPr>
+        <w:t>2</w:t>
+      </w:r>
+      <w:r>
+        <w:rPr>
+          <w:rFonts w:cstheme="minorHAnsi"/>
+          <w:smallCaps/>
+          <w:sz w:val="40"/>
+          <w:szCs w:val="40"/>
+        </w:rPr>
+        <w:t xml:space="preserve"> </w:t>
+      </w:r>
+      <w:r>
+        <w:rPr>
+          <w:sz w:val="40"/>
+          <w:szCs w:val="40"/>
+        </w:rPr>
+        <w:t>Documentation</w:t>
+      </w:r>
+    </w:p>
+    <w:p>
+      <w:pPr>
+        <w:jc w:val="right"/>
+        <w:rPr>
+          <w:rFonts w:cstheme="minorHAnsi"/>
+          <w:smallCaps/>
+          <w:sz w:val="40"/>
+          <w:szCs w:val="40"/>
+        </w:rPr>
+      </w:pPr>
+      <w:r>
+        <w:rPr>
+          <w:rFonts w:cstheme="minorHAnsi"/>
+          <w:smallCaps/>
+          <w:sz w:val="40"/>
+          <w:szCs w:val="40"/>
+        </w:rPr>
+        <w:t>V1.0</w:t>
+      </w:r>
+      <w:r>
+        <w:rPr>
+          <w:rFonts w:cstheme="minorHAnsi"/>
+          <w:smallCaps/>
+          <w:sz w:val="40"/>
+          <w:szCs w:val="40"/>
+        </w:rPr>
+        <w:t>4</w:t>
+      </w:r>
+    </w:p>
+    <w:p>
+      <w:pPr>
+        <w:pStyle w:val="TOCHeading"/>
+        <w:tabs>
+          <w:tab w:val="center" w:pos="4513"/>
+        </w:tabs>
+        <w:spacing w:before="0" w:after="200"/>
+        <w:jc w:val="right"/>
+        <w:rPr>
+          <w:rFonts w:cstheme="minorHAnsi"/>
+          <w:b w:val="0"/>
+          <w:smallCaps/>
+          <w:sz w:val="40"/>
+          <w:szCs w:val="40"/>
+        </w:rPr>
+      </w:pPr>
+      <w:r>
+        <w:rPr>
+          <w:rFonts w:cstheme="minorHAnsi"/>
+          <w:b w:val="0"/>
+          <w:smallCaps/>
+          <w:sz w:val="40"/>
+          <w:szCs w:val="40"/>
+        </w:rPr>
+        <w:t>1</w:t>
+      </w:r>
+      <w:r>
+        <w:rPr>
+          <w:rFonts w:cstheme="minorHAnsi"/>
+          <w:b w:val="0"/>
+          <w:smallCaps/>
+          <w:sz w:val="40"/>
+          <w:szCs w:val="40"/>
+        </w:rPr>
+        <w:t>9</w:t>
+      </w:r>
+      <w:r>
+        <w:rPr>
+          <w:rFonts w:cstheme="minorHAnsi"/>
+          <w:b w:val="0"/>
+          <w:smallCaps/>
+          <w:sz w:val="40"/>
+          <w:szCs w:val="40"/>
+        </w:rPr>
+        <w:t>/03/2012</w:t>
+      </w:r>
+    </w:p>
+    <w:p>
+      <w:pPr>
+        <w:rPr>
+          <w:rFonts w:asciiTheme="majorHAnsi" w:eastAsiaTheme="majorEastAsia" w:hAnsiTheme="majorHAnsi" w:cstheme="majorBidi"/>
+          <w:spacing w:val="5"/>
+          <w:kern w:val="28"/>
+          <w:sz w:val="52"/>
+          <w:szCs w:val="52"/>
+        </w:rPr>
+      </w:pPr>
       <w:r>
         <w:br w:type="page"/>
       </w:r>
+    </w:p>
+    <w:p>
+      <w:pPr>
+        <w:pStyle w:val="Title"/>
+        <w:jc w:val="center"/>
+      </w:pPr>
+      <w:bookmarkStart w:id="0" w:name="_GoBack"/>
+      <w:bookmarkEnd w:id="0"/>
       <w:r>
         <w:lastRenderedPageBreak/>
         <w:t>Theme</w:t>
@@ -2991,7 +3265,7 @@
                     </pic:cNvPicPr>
                   </pic:nvPicPr>
                   <pic:blipFill>
-                    <a:blip r:embed="rId7" cstate="print"/>
+                    <a:blip r:embed="rId8" cstate="print"/>
                     <a:srcRect l="831" t="20118" r="31938" b="9467"/>
                     <a:stretch>
                       <a:fillRect/>
@@ -3333,9 +3607,9 @@
             <o:lock v:ext="edit" aspectratio="t"/>
           </v:shapetype>
           <v:shape id="_x0000_i1025" type="#_x0000_t75" style="width:450.75pt;height:303.75pt" o:ole="">
-            <v:imagedata r:id="rId8" o:title=""/>
+            <v:imagedata r:id="rId9" o:title=""/>
           </v:shape>
-          <o:OLEObject Type="Embed" ProgID="Visio.Drawing.11" ShapeID="_x0000_i1025" DrawAspect="Content" ObjectID="_1392849296" r:id="rId9"/>
+          <o:OLEObject Type="Embed" ProgID="Visio.Drawing.11" ShapeID="_x0000_i1025" DrawAspect="Content" ObjectID="_1393673962" r:id="rId10"/>
         </w:object>
       </w:r>
     </w:p>
@@ -3420,13 +3694,11 @@
       <w:r>
         <w:object w:dxaOrig="10428" w:dyaOrig="6826">
           <v:shape id="_x0000_i1026" type="#_x0000_t75" style="width:450.75pt;height:295.5pt" o:ole="">
-            <v:imagedata r:id="rId10" o:title=""/>
+            <v:imagedata r:id="rId11" o:title=""/>
           </v:shape>
-          <o:OLEObject Type="Embed" ProgID="Visio.Drawing.11" ShapeID="_x0000_i1026" DrawAspect="Content" ObjectID="_1392849297" r:id="rId11"/>
+          <o:OLEObject Type="Embed" ProgID="Visio.Drawing.11" ShapeID="_x0000_i1026" DrawAspect="Content" ObjectID="_1393673963" r:id="rId12"/>
         </w:object>
       </w:r>
-      <w:bookmarkStart w:id="0" w:name="_GoBack"/>
-      <w:bookmarkEnd w:id="0"/>
     </w:p>
     <w:p>
       <w:pPr>
@@ -3852,7 +4124,7 @@
                     </pic:cNvPicPr>
                   </pic:nvPicPr>
                   <pic:blipFill>
-                    <a:blip r:embed="rId12" cstate="print"/>
+                    <a:blip r:embed="rId13" cstate="print"/>
                     <a:srcRect l="2825" t="11243" r="23961" b="21598"/>
                     <a:stretch>
                       <a:fillRect/>
@@ -5342,6 +5614,25 @@
       </w:tcPr>
     </w:tblStylePr>
   </w:style>
+  <w:style w:type="paragraph" w:styleId="TOCHeading">
+    <w:name w:val="TOC Heading"/>
+    <w:basedOn w:val="Heading1"/>
+    <w:next w:val="Normal"/>
+    <w:uiPriority w:val="39"/>
+    <w:semiHidden/>
+    <w:unhideWhenUsed/>
+    <w:qFormat/>
+    <w:rsid w:val="0010679B"/>
+    <w:pPr>
+      <w:keepNext w:val="0"/>
+      <w:keepLines w:val="0"/>
+      <w:contextualSpacing/>
+      <w:outlineLvl w:val="9"/>
+    </w:pPr>
+    <w:rPr>
+      <w:lang w:eastAsia="en-US" w:bidi="en-US"/>
+    </w:rPr>
+  </w:style>
 </w:styles>
 </file>
 
@@ -6178,6 +6469,25 @@
       </w:tcPr>
     </w:tblStylePr>
   </w:style>
+  <w:style w:type="paragraph" w:styleId="TOCHeading">
+    <w:name w:val="TOC Heading"/>
+    <w:basedOn w:val="Heading1"/>
+    <w:next w:val="Normal"/>
+    <w:uiPriority w:val="39"/>
+    <w:semiHidden/>
+    <w:unhideWhenUsed/>
+    <w:qFormat/>
+    <w:rsid w:val="0010679B"/>
+    <w:pPr>
+      <w:keepNext w:val="0"/>
+      <w:keepLines w:val="0"/>
+      <w:contextualSpacing/>
+      <w:outlineLvl w:val="9"/>
+    </w:pPr>
+    <w:rPr>
+      <w:lang w:eastAsia="en-US" w:bidi="en-US"/>
+    </w:rPr>
+  </w:style>
 </w:styles>
 </file>
 
@@ -6411,7 +6721,7 @@
 </file>
 
 <file path=customXml/itemProps1.xml><?xml version="1.0" encoding="utf-8"?>
-<ds:datastoreItem xmlns:ds="http://schemas.openxmlformats.org/officeDocument/2006/customXml" ds:itemID="{F256E870-D822-4BC6-A2D5-F0AD4FD4B1C3}">
+<ds:datastoreItem xmlns:ds="http://schemas.openxmlformats.org/officeDocument/2006/customXml" ds:itemID="{6390C08B-EA53-4E4F-A09E-0EB47BA35CAC}">
   <ds:schemaRefs>
     <ds:schemaRef ds:uri="http://schemas.openxmlformats.org/officeDocument/2006/bibliography"/>
   </ds:schemaRefs>

</xml_diff>